<commit_message>
mailing address dictionary update
</commit_message>
<xml_diff>
--- a/data_document.docx
+++ b/data_document.docx
@@ -21,7 +21,7 @@
         <w:t xml:space="preserve"> La Senda </w:t>
       </w:r>
       <w:r>
-        <w:t>Llc</w:t>
+        <w:t>Inc</w:t>
       </w:r>
     </w:p>
     <w:p>
@@ -37,93 +37,165 @@
         <w:t>county:</w:t>
       </w:r>
       <w:r>
+        <w:t>San Bernardino</w:t>
+      </w:r>
+    </w:p>
+    <w:p>
+      <w:r>
+        <w:t>entity_number:</w:t>
+      </w:r>
+      <w:r>
+        <w:t xml:space="preserve"> 84847</w:t>
+      </w:r>
+    </w:p>
+    <w:p>
+      <w:r>
+        <w:t>organizer_name:</w:t>
+      </w:r>
+      <w:r>
+        <w:t xml:space="preserve"> Anthony Mota</w:t>
+      </w:r>
+    </w:p>
+    <w:p>
+      <w:r>
+        <w:t>organizer_email:</w:t>
+      </w:r>
+      <w:r>
+        <w:t xml:space="preserve"> Anthony@yahoo.com</w:t>
+      </w:r>
+    </w:p>
+    <w:p>
+      <w:r>
+        <w:t>type_of_business:</w:t>
+      </w:r>
+      <w:r>
+        <w:t xml:space="preserve"> tax</w:t>
+      </w:r>
+    </w:p>
+    <w:p/>
+    <w:p>
+      <w:pPr>
+        <w:rPr>
+          <w:u w:val="single"/>
+        </w:rPr>
+      </w:pPr>
+      <w:r>
+        <w:rPr>
+          <w:u w:val="single"/>
+        </w:rPr>
+        <w:t>Business Address</w:t>
+      </w:r>
+    </w:p>
+    <w:p>
+      <w:r>
+        <w:t>business_street:</w:t>
+      </w:r>
+      <w:r>
+        <w:t xml:space="preserve"> 7575 la senda ct</w:t>
+      </w:r>
+    </w:p>
+    <w:p>
+      <w:r>
+        <w:t>business_city:</w:t>
+      </w:r>
+      <w:r>
+        <w:t xml:space="preserve"> alta loma</w:t>
+      </w:r>
+    </w:p>
+    <w:p>
+      <w:r>
+        <w:t>business_zip_code:</w:t>
+      </w:r>
+      <w:r>
+        <w:t xml:space="preserve"> 91701</w:t>
+      </w:r>
+    </w:p>
+    <w:p>
+      <w:r>
+        <w:t>business_state:</w:t>
+      </w:r>
+      <w:r>
+        <w:t xml:space="preserve"> Ca</w:t>
+      </w:r>
+    </w:p>
+    <w:p/>
+    <w:p>
+      <w:r>
+        <w:t>If mailing address is the same as business address, type “yes” for mailing address.</w:t>
+      </w:r>
+    </w:p>
+    <w:p>
+      <w:r>
+        <w:t>If mailing address is different than business address, type “no” for mailing address.</w:t>
+      </w:r>
+      <w:r>
         <w:t xml:space="preserve"> </w:t>
       </w:r>
-      <w:r>
-        <w:t>Los Angeles</w:t>
-      </w:r>
-    </w:p>
-    <w:p>
-      <w:r>
-        <w:t>entity_number:</w:t>
-      </w:r>
-      <w:r>
-        <w:t xml:space="preserve"> 84847</w:t>
-      </w:r>
-    </w:p>
-    <w:p>
-      <w:r>
-        <w:t>organizer_name:</w:t>
-      </w:r>
-      <w:r>
-        <w:t xml:space="preserve"> Anthony Mota</w:t>
-      </w:r>
-    </w:p>
-    <w:p>
-      <w:r>
-        <w:t>organizer_email:</w:t>
-      </w:r>
-      <w:r>
-        <w:t xml:space="preserve"> Anthony@yahoo.com</w:t>
-      </w:r>
-    </w:p>
-    <w:p>
-      <w:r>
-        <w:t>type_of_business:</w:t>
-      </w:r>
-      <w:r>
-        <w:t xml:space="preserve"> tax</w:t>
-      </w:r>
-    </w:p>
-    <w:p>
-      <w:r>
-        <w:t>business_street:</w:t>
-      </w:r>
-      <w:r>
-        <w:t xml:space="preserve"> 7575 la senda ct</w:t>
-      </w:r>
-    </w:p>
-    <w:p>
-      <w:r>
-        <w:t>business_city:</w:t>
-      </w:r>
-      <w:r>
-        <w:t xml:space="preserve"> alta loma</w:t>
-      </w:r>
-    </w:p>
-    <w:p>
-      <w:r>
-        <w:t>business_zip_code:</w:t>
-      </w:r>
-      <w:r>
-        <w:t xml:space="preserve"> 91701</w:t>
-      </w:r>
-    </w:p>
-    <w:p>
-      <w:r>
-        <w:t>business_state:</w:t>
-      </w:r>
-      <w:r>
-        <w:t xml:space="preserve"> Ca</w:t>
-      </w:r>
-    </w:p>
-    <w:p>
-      <w:r>
-        <w:t>card_number:</w:t>
-      </w:r>
-      <w:r>
-        <w:t xml:space="preserve"> 3737373737373737</w:t>
-      </w:r>
-    </w:p>
-    <w:p>
-      <w:r>
-        <w:t>card_street: 4484 la send ct.</w:t>
+    </w:p>
+    <w:p>
+      <w:pPr>
+        <w:rPr>
+          <w:u w:val="single"/>
+        </w:rPr>
+      </w:pPr>
+    </w:p>
+    <w:p>
+      <w:r>
+        <w:rPr>
+          <w:u w:val="single"/>
+        </w:rPr>
+        <w:t>Mailing Address</w:t>
+      </w:r>
+    </w:p>
+    <w:p>
+      <w:r>
+        <w:t xml:space="preserve">mailing_address: </w:t>
+      </w:r>
+      <w:r>
+        <w:t>no</w:t>
       </w:r>
       <w:bookmarkStart w:id="0" w:name="_GoBack"/>
       <w:bookmarkEnd w:id="0"/>
     </w:p>
     <w:p>
       <w:r>
+        <w:t xml:space="preserve">mailing_street: </w:t>
+      </w:r>
+    </w:p>
+    <w:p>
+      <w:r>
+        <w:t xml:space="preserve">mailing_city: </w:t>
+      </w:r>
+    </w:p>
+    <w:p>
+      <w:r>
+        <w:t xml:space="preserve">mailing_zip_code: </w:t>
+      </w:r>
+    </w:p>
+    <w:p/>
+    <w:p>
+      <w:r>
+        <w:rPr>
+          <w:u w:val="single"/>
+        </w:rPr>
+        <w:t>Payment Information</w:t>
+      </w:r>
+    </w:p>
+    <w:p>
+      <w:r>
+        <w:t>card_number:</w:t>
+      </w:r>
+      <w:r>
+        <w:t xml:space="preserve"> 3737373737373737</w:t>
+      </w:r>
+    </w:p>
+    <w:p>
+      <w:r>
+        <w:t>card_street: 4484 la send ct.</w:t>
+      </w:r>
+    </w:p>
+    <w:p>
+      <w:r>
         <w:t>card_city: alta loma</w:t>
       </w:r>
     </w:p>
@@ -177,43 +249,7 @@
         <w:t xml:space="preserve"> 9093030303</w:t>
       </w:r>
     </w:p>
-    <w:p>
-      <w:r>
-        <w:t>billing_</w:t>
-      </w:r>
-      <w:r>
-        <w:t>address:</w:t>
-      </w:r>
-      <w:r>
-        <w:t xml:space="preserve"> 8484 la senda ct</w:t>
-      </w:r>
-    </w:p>
-    <w:p>
-      <w:r>
-        <w:t>mailing_</w:t>
-      </w:r>
-      <w:r>
-        <w:t xml:space="preserve">address: </w:t>
-      </w:r>
-      <w:r>
-        <w:t>yes</w:t>
-      </w:r>
-    </w:p>
-    <w:p>
-      <w:r>
-        <w:t>mailing_street: 8484 la send act</w:t>
-      </w:r>
-    </w:p>
-    <w:p>
-      <w:r>
-        <w:t>mailing_city: Alta loma</w:t>
-      </w:r>
-    </w:p>
-    <w:p>
-      <w:r>
-        <w:t>mailing_zip_code: 91701</w:t>
-      </w:r>
-    </w:p>
+    <w:p/>
     <w:sectPr>
       <w:pgSz w:w="12240" w:h="15840"/>
       <w:pgMar w:top="1440" w:right="1440" w:bottom="1440" w:left="1440" w:header="720" w:footer="720" w:gutter="0"/>
@@ -222,6 +258,44 @@
     </w:sectPr>
   </w:body>
 </w:document>
+</file>
+
+<file path=word/endnotes.xml><?xml version="1.0" encoding="utf-8"?>
+<w:endnotes xmlns:wpc="http://schemas.microsoft.com/office/word/2010/wordprocessingCanvas" xmlns:mo="http://schemas.microsoft.com/office/mac/office/2008/main" xmlns:mc="http://schemas.openxmlformats.org/markup-compatibility/2006" xmlns:mv="urn:schemas-microsoft-com:mac:vml" xmlns:o="urn:schemas-microsoft-com:office:office" xmlns:r="http://schemas.openxmlformats.org/officeDocument/2006/relationships" xmlns:m="http://schemas.openxmlformats.org/officeDocument/2006/math" xmlns:v="urn:schemas-microsoft-com:vml" xmlns:wp14="http://schemas.microsoft.com/office/word/2010/wordprocessingDrawing" xmlns:wp="http://schemas.openxmlformats.org/drawingml/2006/wordprocessingDrawing" xmlns:w10="urn:schemas-microsoft-com:office:word" xmlns:w="http://schemas.openxmlformats.org/wordprocessingml/2006/main" xmlns:w14="http://schemas.microsoft.com/office/word/2010/wordml" xmlns:w15="http://schemas.microsoft.com/office/word/2012/wordml" xmlns:wpg="http://schemas.microsoft.com/office/word/2010/wordprocessingGroup" xmlns:wpi="http://schemas.microsoft.com/office/word/2010/wordprocessingInk" xmlns:wne="http://schemas.microsoft.com/office/word/2006/wordml" xmlns:wps="http://schemas.microsoft.com/office/word/2010/wordprocessingShape" mc:Ignorable="w14 w15 wp14">
+  <w:endnote w:type="separator" w:id="-1">
+    <w:p>
+      <w:r>
+        <w:separator/>
+      </w:r>
+    </w:p>
+  </w:endnote>
+  <w:endnote w:type="continuationSeparator" w:id="0">
+    <w:p>
+      <w:r>
+        <w:continuationSeparator/>
+      </w:r>
+    </w:p>
+  </w:endnote>
+</w:endnotes>
+</file>
+
+<file path=word/footnotes.xml><?xml version="1.0" encoding="utf-8"?>
+<w:footnotes xmlns:wpc="http://schemas.microsoft.com/office/word/2010/wordprocessingCanvas" xmlns:mo="http://schemas.microsoft.com/office/mac/office/2008/main" xmlns:mc="http://schemas.openxmlformats.org/markup-compatibility/2006" xmlns:mv="urn:schemas-microsoft-com:mac:vml" xmlns:o="urn:schemas-microsoft-com:office:office" xmlns:r="http://schemas.openxmlformats.org/officeDocument/2006/relationships" xmlns:m="http://schemas.openxmlformats.org/officeDocument/2006/math" xmlns:v="urn:schemas-microsoft-com:vml" xmlns:wp14="http://schemas.microsoft.com/office/word/2010/wordprocessingDrawing" xmlns:wp="http://schemas.openxmlformats.org/drawingml/2006/wordprocessingDrawing" xmlns:w10="urn:schemas-microsoft-com:office:word" xmlns:w="http://schemas.openxmlformats.org/wordprocessingml/2006/main" xmlns:w14="http://schemas.microsoft.com/office/word/2010/wordml" xmlns:w15="http://schemas.microsoft.com/office/word/2012/wordml" xmlns:wpg="http://schemas.microsoft.com/office/word/2010/wordprocessingGroup" xmlns:wpi="http://schemas.microsoft.com/office/word/2010/wordprocessingInk" xmlns:wne="http://schemas.microsoft.com/office/word/2006/wordml" xmlns:wps="http://schemas.microsoft.com/office/word/2010/wordprocessingShape" mc:Ignorable="w14 w15 wp14">
+  <w:footnote w:type="separator" w:id="-1">
+    <w:p>
+      <w:r>
+        <w:separator/>
+      </w:r>
+    </w:p>
+  </w:footnote>
+  <w:footnote w:type="continuationSeparator" w:id="0">
+    <w:p>
+      <w:r>
+        <w:continuationSeparator/>
+      </w:r>
+    </w:p>
+  </w:footnote>
+</w:footnotes>
 </file>
 
 <file path=word/styles.xml><?xml version="1.0" encoding="utf-8"?>
@@ -652,6 +726,59 @@
     <w:semiHidden/>
     <w:unhideWhenUsed/>
   </w:style>
+  <w:style w:type="character" w:styleId="Hyperlink">
+    <w:name w:val="Hyperlink"/>
+    <w:basedOn w:val="DefaultParagraphFont"/>
+    <w:uiPriority w:val="99"/>
+    <w:unhideWhenUsed/>
+    <w:rsid w:val="003072E0"/>
+    <w:rPr>
+      <w:color w:val="0563C1" w:themeColor="hyperlink"/>
+      <w:u w:val="single"/>
+    </w:rPr>
+  </w:style>
+  <w:style w:type="paragraph" w:styleId="Header">
+    <w:name w:val="header"/>
+    <w:basedOn w:val="Normal"/>
+    <w:link w:val="HeaderChar"/>
+    <w:uiPriority w:val="99"/>
+    <w:unhideWhenUsed/>
+    <w:rsid w:val="00A44C01"/>
+    <w:pPr>
+      <w:tabs>
+        <w:tab w:val="center" w:pos="4680"/>
+        <w:tab w:val="right" w:pos="9360"/>
+      </w:tabs>
+    </w:pPr>
+  </w:style>
+  <w:style w:type="character" w:customStyle="1" w:styleId="HeaderChar">
+    <w:name w:val="Header Char"/>
+    <w:basedOn w:val="DefaultParagraphFont"/>
+    <w:link w:val="Header"/>
+    <w:uiPriority w:val="99"/>
+    <w:rsid w:val="00A44C01"/>
+  </w:style>
+  <w:style w:type="paragraph" w:styleId="Footer">
+    <w:name w:val="footer"/>
+    <w:basedOn w:val="Normal"/>
+    <w:link w:val="FooterChar"/>
+    <w:uiPriority w:val="99"/>
+    <w:unhideWhenUsed/>
+    <w:rsid w:val="00A44C01"/>
+    <w:pPr>
+      <w:tabs>
+        <w:tab w:val="center" w:pos="4680"/>
+        <w:tab w:val="right" w:pos="9360"/>
+      </w:tabs>
+    </w:pPr>
+  </w:style>
+  <w:style w:type="character" w:customStyle="1" w:styleId="FooterChar">
+    <w:name w:val="Footer Char"/>
+    <w:basedOn w:val="DefaultParagraphFont"/>
+    <w:link w:val="Footer"/>
+    <w:uiPriority w:val="99"/>
+    <w:rsid w:val="00A44C01"/>
+  </w:style>
 </w:styles>
 </file>
 

</xml_diff>

<commit_message>
dict and mailing address combined
</commit_message>
<xml_diff>
--- a/data_document.docx
+++ b/data_document.docx
@@ -3,8 +3,13 @@
 <w:document xmlns:wpc="http://schemas.microsoft.com/office/word/2010/wordprocessingCanvas" xmlns:mo="http://schemas.microsoft.com/office/mac/office/2008/main" xmlns:mc="http://schemas.openxmlformats.org/markup-compatibility/2006" xmlns:mv="urn:schemas-microsoft-com:mac:vml" xmlns:o="urn:schemas-microsoft-com:office:office" xmlns:r="http://schemas.openxmlformats.org/officeDocument/2006/relationships" xmlns:m="http://schemas.openxmlformats.org/officeDocument/2006/math" xmlns:v="urn:schemas-microsoft-com:vml" xmlns:wp14="http://schemas.microsoft.com/office/word/2010/wordprocessingDrawing" xmlns:wp="http://schemas.openxmlformats.org/drawingml/2006/wordprocessingDrawing" xmlns:w10="urn:schemas-microsoft-com:office:word" xmlns:w="http://schemas.openxmlformats.org/wordprocessingml/2006/main" xmlns:w14="http://schemas.microsoft.com/office/word/2010/wordml" xmlns:w15="http://schemas.microsoft.com/office/word/2012/wordml" xmlns:wpg="http://schemas.microsoft.com/office/word/2010/wordprocessingGroup" xmlns:wpi="http://schemas.microsoft.com/office/word/2010/wordprocessingInk" xmlns:wne="http://schemas.microsoft.com/office/word/2006/wordml" xmlns:wps="http://schemas.microsoft.com/office/word/2010/wordprocessingShape" mc:Ignorable="w14 w15 wp14">
   <w:body>
     <w:p>
-      <w:r>
-        <w:t>your_name:</w:t>
+      <w:proofErr w:type="spellStart"/>
+      <w:r>
+        <w:t>your_name</w:t>
+      </w:r>
+      <w:proofErr w:type="spellEnd"/>
+      <w:r>
+        <w:t>:</w:t>
       </w:r>
       <w:r>
         <w:t xml:space="preserve"> </w:t>
@@ -14,59 +19,106 @@
       </w:r>
     </w:p>
     <w:p>
-      <w:r>
-        <w:t>legal_company_name:</w:t>
-      </w:r>
-      <w:r>
-        <w:t xml:space="preserve"> La Senda </w:t>
-      </w:r>
+      <w:proofErr w:type="spellStart"/>
+      <w:r>
+        <w:t>legal_company_name</w:t>
+      </w:r>
+      <w:proofErr w:type="spellEnd"/>
+      <w:r>
+        <w:t>:</w:t>
+      </w:r>
+      <w:r>
+        <w:t xml:space="preserve"> La </w:t>
+      </w:r>
+      <w:proofErr w:type="spellStart"/>
+      <w:r>
+        <w:t>Senda</w:t>
+      </w:r>
+      <w:proofErr w:type="spellEnd"/>
+      <w:r>
+        <w:t xml:space="preserve"> </w:t>
+      </w:r>
+      <w:proofErr w:type="spellStart"/>
       <w:r>
         <w:t>Inc</w:t>
       </w:r>
-    </w:p>
-    <w:p>
-      <w:r>
-        <w:t>date_commenced:</w:t>
+      <w:proofErr w:type="spellEnd"/>
+    </w:p>
+    <w:p>
+      <w:proofErr w:type="spellStart"/>
+      <w:r>
+        <w:t>date_commenced</w:t>
+      </w:r>
+      <w:proofErr w:type="spellEnd"/>
+      <w:r>
+        <w:t>:</w:t>
       </w:r>
       <w:r>
         <w:t xml:space="preserve"> 09/09/2020</w:t>
       </w:r>
     </w:p>
     <w:p>
+      <w:proofErr w:type="spellStart"/>
+      <w:proofErr w:type="gramStart"/>
       <w:r>
         <w:t>county:</w:t>
       </w:r>
       <w:r>
-        <w:t>San Bernardino</w:t>
-      </w:r>
-    </w:p>
-    <w:p>
-      <w:r>
-        <w:t>entity_number:</w:t>
+        <w:t>San</w:t>
+      </w:r>
+      <w:proofErr w:type="spellEnd"/>
+      <w:proofErr w:type="gramEnd"/>
+      <w:r>
+        <w:t xml:space="preserve"> Bernardino</w:t>
+      </w:r>
+    </w:p>
+    <w:p>
+      <w:proofErr w:type="spellStart"/>
+      <w:r>
+        <w:t>entity_number</w:t>
+      </w:r>
+      <w:proofErr w:type="spellEnd"/>
+      <w:r>
+        <w:t>:</w:t>
       </w:r>
       <w:r>
         <w:t xml:space="preserve"> 84847</w:t>
       </w:r>
     </w:p>
     <w:p>
-      <w:r>
-        <w:t>organizer_name:</w:t>
+      <w:proofErr w:type="spellStart"/>
+      <w:r>
+        <w:t>organizer_name</w:t>
+      </w:r>
+      <w:proofErr w:type="spellEnd"/>
+      <w:r>
+        <w:t>:</w:t>
       </w:r>
       <w:r>
         <w:t xml:space="preserve"> Anthony Mota</w:t>
       </w:r>
     </w:p>
     <w:p>
-      <w:r>
-        <w:t>organizer_email:</w:t>
+      <w:proofErr w:type="spellStart"/>
+      <w:r>
+        <w:t>organizer_email</w:t>
+      </w:r>
+      <w:proofErr w:type="spellEnd"/>
+      <w:r>
+        <w:t>:</w:t>
       </w:r>
       <w:r>
         <w:t xml:space="preserve"> Anthony@yahoo.com</w:t>
       </w:r>
     </w:p>
     <w:p>
-      <w:r>
-        <w:t>type_of_business:</w:t>
+      <w:proofErr w:type="spellStart"/>
+      <w:r>
+        <w:t>type_of_business</w:t>
+      </w:r>
+      <w:proofErr w:type="spellEnd"/>
+      <w:r>
+        <w:t>:</w:t>
       </w:r>
       <w:r>
         <w:t xml:space="preserve"> tax</w:t>
@@ -87,20 +139,51 @@
       </w:r>
     </w:p>
     <w:p>
-      <w:r>
-        <w:t>business_street:</w:t>
-      </w:r>
-      <w:r>
-        <w:t xml:space="preserve"> 7575 la senda ct</w:t>
-      </w:r>
+      <w:proofErr w:type="spellStart"/>
+      <w:r>
+        <w:t>business_street</w:t>
+      </w:r>
+      <w:proofErr w:type="spellEnd"/>
+      <w:r>
+        <w:t>:</w:t>
+      </w:r>
+      <w:r>
+        <w:t xml:space="preserve"> 7575 la </w:t>
+      </w:r>
+      <w:proofErr w:type="spellStart"/>
+      <w:r>
+        <w:t>senda</w:t>
+      </w:r>
+      <w:proofErr w:type="spellEnd"/>
+      <w:r>
+        <w:t xml:space="preserve"> </w:t>
+      </w:r>
+      <w:proofErr w:type="spellStart"/>
+      <w:r>
+        <w:t>ct</w:t>
+      </w:r>
+      <w:proofErr w:type="spellEnd"/>
     </w:p>
     <w:p>
       <w:r>
         <w:t>business_city:</w:t>
       </w:r>
       <w:r>
-        <w:t xml:space="preserve"> alta loma</w:t>
-      </w:r>
+        <w:t xml:space="preserve"> </w:t>
+      </w:r>
+      <w:proofErr w:type="spellStart"/>
+      <w:r>
+        <w:t>alta</w:t>
+      </w:r>
+      <w:proofErr w:type="spellEnd"/>
+      <w:r>
+        <w:t xml:space="preserve"> </w:t>
+      </w:r>
+      <w:proofErr w:type="spellStart"/>
+      <w:r>
+        <w:t>loma</w:t>
+      </w:r>
+      <w:proofErr w:type="spellEnd"/>
     </w:p>
     <w:p>
       <w:r>
@@ -111,8 +194,13 @@
       </w:r>
     </w:p>
     <w:p>
-      <w:r>
-        <w:t>business_state:</w:t>
+      <w:proofErr w:type="spellStart"/>
+      <w:r>
+        <w:t>business_state</w:t>
+      </w:r>
+      <w:proofErr w:type="spellEnd"/>
+      <w:r>
+        <w:t>:</w:t>
       </w:r>
       <w:r>
         <w:t xml:space="preserve"> Ca</w:t>
@@ -121,15 +209,24 @@
     <w:p/>
     <w:p>
       <w:r>
-        <w:t>If mailing address is the same as business address, type “yes” for mailing address.</w:t>
-      </w:r>
-    </w:p>
-    <w:p>
-      <w:r>
-        <w:t>If mailing address is different than business address, type “no” for mailing address.</w:t>
-      </w:r>
+        <w:t>Is mailing addr</w:t>
+      </w:r>
+      <w:r>
+        <w:t>es</w:t>
+      </w:r>
+      <w:r>
+        <w:t>s same as business address</w:t>
+      </w:r>
+      <w:proofErr w:type="gramStart"/>
+      <w:r>
+        <w:t>? :</w:t>
+      </w:r>
+      <w:proofErr w:type="gramEnd"/>
       <w:r>
         <w:t xml:space="preserve"> </w:t>
+      </w:r>
+      <w:r>
+        <w:t>yes</w:t>
       </w:r>
     </w:p>
     <w:p>
@@ -140,36 +237,54 @@
       </w:pPr>
     </w:p>
     <w:p>
-      <w:r>
+      <w:pPr>
         <w:rPr>
           <w:u w:val="single"/>
         </w:rPr>
-        <w:t>Mailing Address</w:t>
-      </w:r>
-    </w:p>
-    <w:p>
-      <w:r>
-        <w:t xml:space="preserve">mailing_address: </w:t>
-      </w:r>
-      <w:r>
-        <w:t>no</w:t>
-      </w:r>
+      </w:pPr>
+      <w:r>
+        <w:rPr>
+          <w:u w:val="single"/>
+        </w:rPr>
+        <w:t xml:space="preserve">Mailing </w:t>
+      </w:r>
+      <w:r>
+        <w:rPr>
+          <w:u w:val="single"/>
+        </w:rPr>
+        <w:t>Address</w:t>
+      </w:r>
+    </w:p>
+    <w:p>
       <w:bookmarkStart w:id="0" w:name="_GoBack"/>
       <w:bookmarkEnd w:id="0"/>
-    </w:p>
-    <w:p>
-      <w:r>
-        <w:t xml:space="preserve">mailing_street: </w:t>
-      </w:r>
-    </w:p>
-    <w:p>
-      <w:r>
-        <w:t xml:space="preserve">mailing_city: </w:t>
-      </w:r>
-    </w:p>
-    <w:p>
-      <w:r>
-        <w:t xml:space="preserve">mailing_zip_code: </w:t>
+      <w:proofErr w:type="spellStart"/>
+      <w:r>
+        <w:t>mailing_street</w:t>
+      </w:r>
+      <w:proofErr w:type="spellEnd"/>
+      <w:r>
+        <w:t xml:space="preserve">: </w:t>
+      </w:r>
+    </w:p>
+    <w:p>
+      <w:proofErr w:type="spellStart"/>
+      <w:r>
+        <w:t>mailing_city</w:t>
+      </w:r>
+      <w:proofErr w:type="spellEnd"/>
+      <w:r>
+        <w:t xml:space="preserve">: </w:t>
+      </w:r>
+    </w:p>
+    <w:p>
+      <w:proofErr w:type="spellStart"/>
+      <w:r>
+        <w:t>mailing_zip_code</w:t>
+      </w:r>
+      <w:proofErr w:type="spellEnd"/>
+      <w:r>
+        <w:t xml:space="preserve">: </w:t>
       </w:r>
     </w:p>
     <w:p/>
@@ -182,44 +297,92 @@
       </w:r>
     </w:p>
     <w:p>
-      <w:r>
-        <w:t>card_number:</w:t>
+      <w:proofErr w:type="spellStart"/>
+      <w:r>
+        <w:t>card_number</w:t>
+      </w:r>
+      <w:proofErr w:type="spellEnd"/>
+      <w:r>
+        <w:t>:</w:t>
       </w:r>
       <w:r>
         <w:t xml:space="preserve"> 3737373737373737</w:t>
       </w:r>
     </w:p>
     <w:p>
-      <w:r>
-        <w:t>card_street: 4484 la send ct.</w:t>
-      </w:r>
-    </w:p>
-    <w:p>
-      <w:r>
-        <w:t>card_city: alta loma</w:t>
-      </w:r>
-    </w:p>
-    <w:p>
-      <w:r>
-        <w:t>card_state: ca</w:t>
-      </w:r>
-    </w:p>
-    <w:p>
-      <w:r>
-        <w:t>card_zip_code: 91701</w:t>
-      </w:r>
-    </w:p>
-    <w:p>
-      <w:r>
-        <w:t>cvv:</w:t>
+      <w:proofErr w:type="spellStart"/>
+      <w:r>
+        <w:t>card_street</w:t>
+      </w:r>
+      <w:proofErr w:type="spellEnd"/>
+      <w:r>
+        <w:t>: 4484 la send ct.</w:t>
+      </w:r>
+    </w:p>
+    <w:p>
+      <w:proofErr w:type="spellStart"/>
+      <w:r>
+        <w:t>card_city</w:t>
+      </w:r>
+      <w:proofErr w:type="spellEnd"/>
+      <w:r>
+        <w:t xml:space="preserve">: </w:t>
+      </w:r>
+      <w:proofErr w:type="spellStart"/>
+      <w:r>
+        <w:t>alta</w:t>
+      </w:r>
+      <w:proofErr w:type="spellEnd"/>
+      <w:r>
+        <w:t xml:space="preserve"> </w:t>
+      </w:r>
+      <w:proofErr w:type="spellStart"/>
+      <w:r>
+        <w:t>loma</w:t>
+      </w:r>
+      <w:proofErr w:type="spellEnd"/>
+    </w:p>
+    <w:p>
+      <w:proofErr w:type="spellStart"/>
+      <w:r>
+        <w:t>card_state</w:t>
+      </w:r>
+      <w:proofErr w:type="spellEnd"/>
+      <w:r>
+        <w:t>: ca</w:t>
+      </w:r>
+    </w:p>
+    <w:p>
+      <w:proofErr w:type="spellStart"/>
+      <w:r>
+        <w:t>card_zip_code</w:t>
+      </w:r>
+      <w:proofErr w:type="spellEnd"/>
+      <w:r>
+        <w:t>: 91701</w:t>
+      </w:r>
+    </w:p>
+    <w:p>
+      <w:proofErr w:type="spellStart"/>
+      <w:r>
+        <w:t>cvv</w:t>
+      </w:r>
+      <w:proofErr w:type="spellEnd"/>
+      <w:r>
+        <w:t>:</w:t>
       </w:r>
       <w:r>
         <w:t xml:space="preserve"> 944</w:t>
       </w:r>
     </w:p>
     <w:p>
-      <w:r>
-        <w:t>expiration_month:</w:t>
+      <w:proofErr w:type="spellStart"/>
+      <w:r>
+        <w:t>expiration_month</w:t>
+      </w:r>
+      <w:proofErr w:type="spellEnd"/>
+      <w:r>
+        <w:t>:</w:t>
       </w:r>
       <w:r>
         <w:t xml:space="preserve"> 09</w:t>
@@ -234,16 +397,26 @@
       </w:r>
     </w:p>
     <w:p>
-      <w:r>
-        <w:t>card_name:</w:t>
+      <w:proofErr w:type="spellStart"/>
+      <w:r>
+        <w:t>card_name</w:t>
+      </w:r>
+      <w:proofErr w:type="spellEnd"/>
+      <w:r>
+        <w:t>:</w:t>
       </w:r>
       <w:r>
         <w:t xml:space="preserve"> 9494949494949494</w:t>
       </w:r>
     </w:p>
     <w:p>
-      <w:r>
-        <w:t>phone_number:</w:t>
+      <w:proofErr w:type="spellStart"/>
+      <w:r>
+        <w:t>phone_number</w:t>
+      </w:r>
+      <w:proofErr w:type="spellEnd"/>
+      <w:r>
+        <w:t>:</w:t>
       </w:r>
       <w:r>
         <w:t xml:space="preserve"> 9093030303</w:t>

</xml_diff>